<commit_message>
67% and complete introduction
</commit_message>
<xml_diff>
--- a/курсовая работа.docx
+++ b/курсовая работа.docx
@@ -82,12 +82,12 @@
                 <wp:inline distB="114300" distT="114300" distL="114300" distR="114300">
                   <wp:extent cx="901700" cy="1016000"/>
                   <wp:effectExtent b="0" l="0" r="0" t="0"/>
-                  <wp:docPr id="4" name="image1.png"/>
+                  <wp:docPr id="4" name="image2.png"/>
                   <a:graphic>
                     <a:graphicData uri="http://schemas.openxmlformats.org/drawingml/2006/picture">
                       <pic:pic>
                         <pic:nvPicPr>
-                          <pic:cNvPr id="0" name="image1.png"/>
+                          <pic:cNvPr id="0" name="image2.png"/>
                           <pic:cNvPicPr preferRelativeResize="0"/>
                         </pic:nvPicPr>
                         <pic:blipFill>
@@ -2477,12 +2477,12 @@
                 <wp:inline distB="114300" distT="114300" distL="114300" distR="114300">
                   <wp:extent cx="901700" cy="1016000"/>
                   <wp:effectExtent b="0" l="0" r="0" t="0"/>
-                  <wp:docPr id="5" name="image3.png"/>
+                  <wp:docPr id="5" name="image1.png"/>
                   <a:graphic>
                     <a:graphicData uri="http://schemas.openxmlformats.org/drawingml/2006/picture">
                       <pic:pic>
                         <pic:nvPicPr>
-                          <pic:cNvPr id="0" name="image3.png"/>
+                          <pic:cNvPr id="0" name="image1.png"/>
                           <pic:cNvPicPr preferRelativeResize="0"/>
                         </pic:nvPicPr>
                         <pic:blipFill>
@@ -4276,25 +4276,62 @@
         </w:rPr>
         <w:t xml:space="preserve">Введение</w:t>
       </w:r>
+    </w:p>
+    <w:p>
+      <w:pPr>
+        <w:rPr/>
+      </w:pPr>
+      <w:r>
+        <w:rPr>
+          <w:rtl w:val="0"/>
+        </w:rPr>
+        <w:t xml:space="preserve">Дисциплина «Основы машинного обучения» направлена на получение навыков создания прикладных программ и реализации алгоритмов на высокоуровневом объектно-ориентированном языке программирования Python. Язык программирования Python является одним из наиболее популярных и востребованных языков, применяемых для решения прикладных задач анализа данных как в крупных компаниях, так и стартапах. Популярность данного языка обеспечивает наличие достаточно большого количества модулей и библиотек, а также бесплатной среды разработки. Деревья решений – популярный и универсальный инструмент интеллектуального анализа данных и предсказательной аналитики, использующийся для решения широкого класса задач. Они представляют из себя графическое представление процесса принятия решений, которое моделирует результаты и предсказывает будущие события. Деревья решений состоят из узлов, представляющих принятие решения, листьев, представляющих окончательные результаты, и веток (ребер графа), соединяющих их друг с другом. Схематическое изображение представлено на рисунке 1.</w:t>
+      </w:r>
+    </w:p>
+    <w:p>
+      <w:pPr>
+        <w:keepNext w:val="0"/>
+        <w:keepLines w:val="0"/>
+        <w:pageBreakBefore w:val="0"/>
+        <w:widowControl w:val="1"/>
+        <w:pBdr>
+          <w:top w:space="0" w:sz="0" w:val="nil"/>
+          <w:left w:space="0" w:sz="0" w:val="nil"/>
+          <w:bottom w:space="0" w:sz="0" w:val="nil"/>
+          <w:right w:space="0" w:sz="0" w:val="nil"/>
+          <w:between w:space="0" w:sz="0" w:val="nil"/>
+        </w:pBdr>
+        <w:shd w:fill="auto" w:val="clear"/>
+        <w:spacing w:after="0" w:before="0" w:line="360" w:lineRule="auto"/>
+        <w:ind w:left="0" w:right="0" w:firstLine="708"/>
+        <w:jc w:val="center"/>
+        <w:rPr/>
+      </w:pPr>
+      <w:r>
+        <w:rPr>
+          <w:rtl w:val="0"/>
+        </w:rPr>
+        <w:t xml:space="preserve">Рисунок 1 – Пример дерева решений</w:t>
+      </w:r>
       <w:r>
         <w:drawing>
           <wp:anchor allowOverlap="1" behindDoc="0" distB="114300" distT="114300" distL="114300" distR="114300" hidden="0" layoutInCell="1" locked="0" relativeHeight="0" simplePos="0">
             <wp:simplePos x="0" y="0"/>
             <wp:positionH relativeFrom="column">
-              <wp:posOffset>828000</wp:posOffset>
+              <wp:posOffset>695325</wp:posOffset>
             </wp:positionH>
             <wp:positionV relativeFrom="paragraph">
-              <wp:posOffset>3330000</wp:posOffset>
+              <wp:posOffset>257175</wp:posOffset>
             </wp:positionV>
             <wp:extent cx="4414218" cy="2521198"/>
             <wp:effectExtent b="0" l="0" r="0" t="0"/>
             <wp:wrapTopAndBottom distB="114300" distT="114300"/>
-            <wp:docPr id="3" name="image2.png"/>
+            <wp:docPr id="3" name="image3.png"/>
             <a:graphic>
               <a:graphicData uri="http://schemas.openxmlformats.org/drawingml/2006/picture">
                 <pic:pic>
                   <pic:nvPicPr>
-                    <pic:cNvPr id="0" name="image2.png"/>
+                    <pic:cNvPr id="0" name="image3.png"/>
                     <pic:cNvPicPr preferRelativeResize="0"/>
                   </pic:nvPicPr>
                   <pic:blipFill>
@@ -4317,58 +4354,6 @@
             </a:graphic>
           </wp:anchor>
         </w:drawing>
-      </w:r>
-    </w:p>
-    <w:p>
-      <w:pPr>
-        <w:keepNext w:val="0"/>
-        <w:keepLines w:val="0"/>
-        <w:pageBreakBefore w:val="0"/>
-        <w:widowControl w:val="1"/>
-        <w:pBdr>
-          <w:top w:space="0" w:sz="0" w:val="nil"/>
-          <w:left w:space="0" w:sz="0" w:val="nil"/>
-          <w:bottom w:space="0" w:sz="0" w:val="nil"/>
-          <w:right w:space="0" w:sz="0" w:val="nil"/>
-          <w:between w:space="0" w:sz="0" w:val="nil"/>
-        </w:pBdr>
-        <w:shd w:fill="auto" w:val="clear"/>
-        <w:spacing w:after="0" w:before="0" w:line="360" w:lineRule="auto"/>
-        <w:ind w:left="0" w:right="0" w:firstLine="708"/>
-        <w:jc w:val="both"/>
-        <w:rPr/>
-      </w:pPr>
-      <w:r>
-        <w:rPr>
-          <w:rtl w:val="0"/>
-        </w:rPr>
-        <w:t xml:space="preserve">Деревья решений – популярный и универсальный инструмент интеллектуального анализа данных и предсказательной аналитики, использующийся для решения широкого класса задач. Они представляют из себя графическое представление процесса принятия решений, которое моделирует результаты и предсказывает будущие события. Деревья решений состоят из узлов, представляющих принятие решения, листьев, представляющих окончательные результаты, и веток (ребер графа), соединяющих их друг с другом. Схематическое изображение представлено на рисунке 1.</w:t>
-      </w:r>
-    </w:p>
-    <w:p>
-      <w:pPr>
-        <w:keepNext w:val="0"/>
-        <w:keepLines w:val="0"/>
-        <w:pageBreakBefore w:val="0"/>
-        <w:widowControl w:val="1"/>
-        <w:pBdr>
-          <w:top w:space="0" w:sz="0" w:val="nil"/>
-          <w:left w:space="0" w:sz="0" w:val="nil"/>
-          <w:bottom w:space="0" w:sz="0" w:val="nil"/>
-          <w:right w:space="0" w:sz="0" w:val="nil"/>
-          <w:between w:space="0" w:sz="0" w:val="nil"/>
-        </w:pBdr>
-        <w:shd w:fill="auto" w:val="clear"/>
-        <w:spacing w:after="0" w:before="0" w:line="360" w:lineRule="auto"/>
-        <w:ind w:left="0" w:right="0" w:firstLine="708"/>
-        <w:jc w:val="center"/>
-        <w:rPr/>
-      </w:pPr>
-      <w:r>
-        <w:rPr>
-          <w:rtl w:val="0"/>
-        </w:rPr>
-        <w:t xml:space="preserve">Рисунок 1 – Пример дерева решений</w:t>
       </w:r>
     </w:p>
     <w:p>
@@ -7449,7 +7434,7 @@
 
 <file path=customXML/item1.xml><?xml version="1.0" encoding="utf-8"?>
 <go:gDocsCustomXmlDataStorage xmlns:go="http://customooxmlschemas.google.com/" xmlns:r="http://schemas.openxmlformats.org/officeDocument/2006/relationships" uri="GoogleDocsCustomDataVersion1">
-  <go:docsCustomData xmlns:go="http://customooxmlschemas.google.com/" roundtripDataSignature="AMtx7mi2Sa0D1clN+EUgIgpgTXVkBaChfA==">AMUW2mXwnAJmDi/Y8S1/pBoh/NlhfxTy6Yeket4i6P17r28TYsbCbBSB5VCzq14ql0qbJwic97uECzchMRR7FMLJfWRQUivVoulWXMgHXtlEq6nq2GQJOuGLI+r4t9X51lJ5/Yv4jmY0nwRL7XFzdHRLj/QVPYigL4ytjmsGWhWVAFoRPeoCVj5ec8k8oMMlXX5v12UU9XzGyqVSPgyanYzqQAtoaDxgR1MS3gfcL39A2BAc31AQ4lJ/kJueSKyUMUCXUO70FdQmhhUt0+Gj+E+3xvebH9sTTHKkrxY4ufHJqvCKdfkVX+A=</go:docsCustomData>
+  <go:docsCustomData xmlns:go="http://customooxmlschemas.google.com/" roundtripDataSignature="AMtx7mi2Sa0D1clN+EUgIgpgTXVkBaChfA==">AMUW2mWajEtEqZcyeGkfhIuurJHuWCooQsg56yfydiX3b2U3LbXymqOnPVahyokauI2aRycnHkoFt5rYay7vzuFkj8xfChgDSv42oON9KwLp5AwC+CEeSODbWvaQ8dfXsn9oPNm9WOGO912+rlxA95N4aEbOGzSc3O/Us1iyxElrUIeAgZTGBxGx+5GiijS9uxirx1Hig7/Ow1qGbWkRMOtmB0XH4EZKqpIVpRFfGDRaj07/cFv77O3wfJXj0ZXfMrd1oZub3I6LCdGpGFh3TNwxZL1bm9wq07Ft4F0xkulvFq5pcp6VWWc=</go:docsCustomData>
 </go:gDocsCustomXmlDataStorage>
 </file>
 

</xml_diff>